<commit_message>
cours du 2019-05-24 termine
</commit_message>
<xml_diff>
--- a/Pour Examen Intra/2019-05-22 - Chapitre 15 Normalisation étendue.docx
+++ b/Pour Examen Intra/2019-05-22 - Chapitre 15 Normalisation étendue.docx
@@ -233,23 +233,7 @@
           <w:color w:val="000000"/>
           <w:u w:val="single"/>
         </w:rPr>
-        <w:t>__</w:t>
-      </w:r>
-      <w:r>
-        <w:rPr>
-          <w:b/>
-          <w:color w:val="000000"/>
-          <w:u w:val="single"/>
-        </w:rPr>
-        <w:t>CK</w:t>
-      </w:r>
-      <w:r>
-        <w:rPr>
-          <w:b/>
-          <w:color w:val="000000"/>
-          <w:u w:val="single"/>
-        </w:rPr>
-        <w:t xml:space="preserve">__ </w:t>
+        <w:t xml:space="preserve">__CK__ </w:t>
       </w:r>
       <w:r>
         <w:rPr>
@@ -290,23 +274,7 @@
           <w:color w:val="000000"/>
           <w:u w:val="single"/>
         </w:rPr>
-        <w:t>__</w:t>
-      </w:r>
-      <w:r>
-        <w:rPr>
-          <w:b/>
-          <w:color w:val="000000"/>
-          <w:u w:val="single"/>
-        </w:rPr>
-        <w:t>générale</w:t>
-      </w:r>
-      <w:r>
-        <w:rPr>
-          <w:b/>
-          <w:color w:val="000000"/>
-          <w:u w:val="single"/>
-        </w:rPr>
-        <w:t>__</w:t>
+        <w:t>__générale__</w:t>
       </w:r>
     </w:p>
     <w:p>
@@ -341,23 +309,7 @@
           <w:color w:val="000000"/>
           <w:u w:val="single"/>
         </w:rPr>
-        <w:t>__</w:t>
-      </w:r>
-      <w:r>
-        <w:rPr>
-          <w:b/>
-          <w:color w:val="000000"/>
-          <w:u w:val="single"/>
-        </w:rPr>
-        <w:t>déterminant</w:t>
-      </w:r>
-      <w:r>
-        <w:rPr>
-          <w:b/>
-          <w:color w:val="000000"/>
-          <w:u w:val="single"/>
-        </w:rPr>
-        <w:t xml:space="preserve">__ </w:t>
+        <w:t xml:space="preserve">__déterminant__ </w:t>
       </w:r>
       <w:r>
         <w:rPr>
@@ -449,23 +401,7 @@
           <w:color w:val="000000"/>
           <w:u w:val="single"/>
         </w:rPr>
-        <w:t>__</w:t>
-      </w:r>
-      <w:r>
-        <w:rPr>
-          <w:b/>
-          <w:color w:val="000000"/>
-          <w:u w:val="single"/>
-        </w:rPr>
-        <w:t>PK</w:t>
-      </w:r>
-      <w:r>
-        <w:rPr>
-          <w:b/>
-          <w:color w:val="000000"/>
-          <w:u w:val="single"/>
-        </w:rPr>
-        <w:t>__</w:t>
+        <w:t>__PK__</w:t>
       </w:r>
       <w:r>
         <w:rPr>
@@ -493,23 +429,7 @@
           <w:color w:val="000000"/>
           <w:u w:val="single"/>
         </w:rPr>
-        <w:t>__</w:t>
-      </w:r>
-      <w:r>
-        <w:rPr>
-          <w:b/>
-          <w:color w:val="000000"/>
-          <w:u w:val="single"/>
-        </w:rPr>
-        <w:t>CK</w:t>
-      </w:r>
-      <w:r>
-        <w:rPr>
-          <w:b/>
-          <w:color w:val="000000"/>
-          <w:u w:val="single"/>
-        </w:rPr>
-        <w:t>__</w:t>
+        <w:t>__CK__</w:t>
       </w:r>
       <w:r>
         <w:rPr>
@@ -616,23 +536,7 @@
           <w:color w:val="000000"/>
           <w:u w:val="single"/>
         </w:rPr>
-        <w:t>__</w:t>
-      </w:r>
-      <w:r>
-        <w:rPr>
-          <w:b/>
-          <w:color w:val="000000"/>
-          <w:u w:val="single"/>
-        </w:rPr>
-        <w:t>CK</w:t>
-      </w:r>
-      <w:r>
-        <w:rPr>
-          <w:b/>
-          <w:color w:val="000000"/>
-          <w:u w:val="single"/>
-        </w:rPr>
-        <w:t>__</w:t>
+        <w:t>__CK__</w:t>
       </w:r>
       <w:r>
         <w:rPr>
@@ -764,23 +668,7 @@
           <w:color w:val="000000"/>
           <w:u w:val="single"/>
         </w:rPr>
-        <w:t>__</w:t>
-      </w:r>
-      <w:r>
-        <w:rPr>
-          <w:b/>
-          <w:color w:val="000000"/>
-          <w:u w:val="single"/>
-        </w:rPr>
-        <w:t>Violation</w:t>
-      </w:r>
-      <w:r>
-        <w:rPr>
-          <w:b/>
-          <w:color w:val="000000"/>
-          <w:u w:val="single"/>
-        </w:rPr>
-        <w:t>__</w:t>
+        <w:t>__Violation__</w:t>
       </w:r>
       <w:r>
         <w:rPr>
@@ -865,23 +753,7 @@
           <w:color w:val="000000"/>
           <w:u w:val="single"/>
         </w:rPr>
-        <w:t>__</w:t>
-      </w:r>
-      <w:r>
-        <w:rPr>
-          <w:b/>
-          <w:color w:val="000000"/>
-          <w:u w:val="single"/>
-        </w:rPr>
-        <w:t>composées</w:t>
-      </w:r>
-      <w:r>
-        <w:rPr>
-          <w:b/>
-          <w:color w:val="000000"/>
-          <w:u w:val="single"/>
-        </w:rPr>
-        <w:t>__</w:t>
+        <w:t>__composées__</w:t>
       </w:r>
       <w:r>
         <w:rPr>
@@ -1000,7 +872,7 @@
       <w:r>
         <w:rPr/>
         <w:drawing>
-          <wp:inline distT="0" distB="635" distL="0" distR="0">
+          <wp:inline distT="0" distB="0" distL="0" distR="0">
             <wp:extent cx="4180840" cy="1504950"/>
             <wp:effectExtent l="0" t="0" r="0" b="0"/>
             <wp:docPr id="2" name="Image 20" descr=""/>
@@ -1371,23 +1243,7 @@
           <w:color w:val="000000"/>
           <w:u w:val="single"/>
         </w:rPr>
-        <w:t>__</w:t>
-      </w:r>
-      <w:r>
-        <w:rPr>
-          <w:b/>
-          <w:color w:val="000000"/>
-          <w:u w:val="single"/>
-        </w:rPr>
-        <w:t>CK</w:t>
-      </w:r>
-      <w:r>
-        <w:rPr>
-          <w:b/>
-          <w:color w:val="000000"/>
-          <w:u w:val="single"/>
-        </w:rPr>
-        <w:t>__</w:t>
+        <w:t>__CK__</w:t>
       </w:r>
       <w:r>
         <w:rPr>
@@ -1507,23 +1363,7 @@
           <w:color w:val="000000"/>
           <w:u w:val="single"/>
         </w:rPr>
-        <w:t>__</w:t>
-      </w:r>
-      <w:r>
-        <w:rPr>
-          <w:b/>
-          <w:color w:val="000000"/>
-          <w:u w:val="single"/>
-        </w:rPr>
-        <w:t>PK</w:t>
-      </w:r>
-      <w:r>
-        <w:rPr>
-          <w:b/>
-          <w:color w:val="000000"/>
-          <w:u w:val="single"/>
-        </w:rPr>
-        <w:t>__</w:t>
+        <w:t>__PK__</w:t>
       </w:r>
       <w:r>
         <w:rPr>
@@ -1625,23 +1465,7 @@
           <w:color w:val="000000"/>
           <w:u w:val="single"/>
         </w:rPr>
-        <w:t>__</w:t>
-      </w:r>
-      <w:r>
-        <w:rPr>
-          <w:b/>
-          <w:color w:val="000000"/>
-          <w:u w:val="single"/>
-        </w:rPr>
-        <w:t>PK</w:t>
-      </w:r>
-      <w:r>
-        <w:rPr>
-          <w:b/>
-          <w:color w:val="000000"/>
-          <w:u w:val="single"/>
-        </w:rPr>
-        <w:t>__</w:t>
+        <w:t>__PK__</w:t>
       </w:r>
       <w:r>
         <w:rPr>
@@ -1676,23 +1500,7 @@
           <w:color w:val="000000"/>
           <w:u w:val="single"/>
         </w:rPr>
-        <w:t>__</w:t>
-      </w:r>
-      <w:r>
-        <w:rPr>
-          <w:b/>
-          <w:color w:val="000000"/>
-          <w:u w:val="single"/>
-        </w:rPr>
-        <w:t>AK</w:t>
-      </w:r>
-      <w:r>
-        <w:rPr>
-          <w:b/>
-          <w:color w:val="000000"/>
-          <w:u w:val="single"/>
-        </w:rPr>
-        <w:t>__</w:t>
+        <w:t>__AK__</w:t>
       </w:r>
       <w:r>
         <w:rPr>
@@ -1727,23 +1535,7 @@
           <w:color w:val="000000"/>
           <w:u w:val="single"/>
         </w:rPr>
-        <w:t>__</w:t>
-      </w:r>
-      <w:r>
-        <w:rPr>
-          <w:b/>
-          <w:color w:val="000000"/>
-          <w:u w:val="single"/>
-        </w:rPr>
-        <w:t>AK</w:t>
-      </w:r>
-      <w:r>
-        <w:rPr>
-          <w:b/>
-          <w:color w:val="000000"/>
-          <w:u w:val="single"/>
-        </w:rPr>
-        <w:t>__</w:t>
+        <w:t>__AK__</w:t>
       </w:r>
       <w:r>
         <w:rPr>
@@ -1872,23 +1664,7 @@
           <w:color w:val="000000"/>
           <w:u w:val="single"/>
         </w:rPr>
-        <w:t>__</w:t>
-      </w:r>
-      <w:r>
-        <w:rPr>
-          <w:b/>
-          <w:color w:val="000000"/>
-          <w:u w:val="single"/>
-        </w:rPr>
-        <w:t>remarque</w:t>
-      </w:r>
-      <w:r>
-        <w:rPr>
-          <w:b/>
-          <w:color w:val="000000"/>
-          <w:u w:val="single"/>
-        </w:rPr>
-        <w:t>__</w:t>
+        <w:t>__remarque__</w:t>
       </w:r>
       <w:r>
         <w:rPr>
@@ -1957,23 +1733,7 @@
           <w:color w:val="000000"/>
           <w:u w:val="single"/>
         </w:rPr>
-        <w:t>__</w:t>
-      </w:r>
-      <w:r>
-        <w:rPr>
-          <w:b/>
-          <w:color w:val="000000"/>
-          <w:u w:val="single"/>
-        </w:rPr>
-        <w:t>Autorisée</w:t>
-      </w:r>
-      <w:r>
-        <w:rPr>
-          <w:b/>
-          <w:color w:val="000000"/>
-          <w:u w:val="single"/>
-        </w:rPr>
-        <w:t>__</w:t>
+        <w:t>__Autorisée__</w:t>
       </w:r>
       <w:r>
         <w:rPr>
@@ -2057,23 +1817,7 @@
           <w:color w:val="000000"/>
           <w:u w:val="single"/>
         </w:rPr>
-        <w:t>__</w:t>
-      </w:r>
-      <w:r>
-        <w:rPr>
-          <w:b/>
-          <w:color w:val="000000"/>
-          <w:u w:val="single"/>
-        </w:rPr>
-        <w:t>BCNF</w:t>
-      </w:r>
-      <w:r>
-        <w:rPr>
-          <w:b/>
-          <w:color w:val="000000"/>
-          <w:u w:val="single"/>
-        </w:rPr>
-        <w:t>__</w:t>
+        <w:t>__BCNF__</w:t>
       </w:r>
       <w:r>
         <w:rPr>
@@ -2124,23 +1868,7 @@
           <w:color w:val="000000"/>
           <w:u w:val="single"/>
         </w:rPr>
-        <w:t>__</w:t>
-      </w:r>
-      <w:r>
-        <w:rPr>
-          <w:b/>
-          <w:color w:val="000000"/>
-          <w:u w:val="single"/>
-        </w:rPr>
-        <w:t>maj</w:t>
-      </w:r>
-      <w:r>
-        <w:rPr>
-          <w:b/>
-          <w:color w:val="000000"/>
-          <w:u w:val="single"/>
-        </w:rPr>
-        <w:t>__</w:t>
+        <w:t>__maj__</w:t>
       </w:r>
       <w:r>
         <w:rPr>
@@ -2241,7 +1969,7 @@
       <w:r>
         <w:rPr/>
         <w:drawing>
-          <wp:inline distT="0" distB="0" distL="0" distR="635">
+          <wp:inline distT="0" distB="0" distL="0" distR="0">
             <wp:extent cx="3409315" cy="2733675"/>
             <wp:effectExtent l="0" t="0" r="0" b="0"/>
             <wp:docPr id="3" name="Image 22" descr=""/>
@@ -2303,23 +2031,7 @@
           <w:color w:val="000000"/>
           <w:u w:val="single"/>
         </w:rPr>
-        <w:t>__</w:t>
-      </w:r>
-      <w:r>
-        <w:rPr>
-          <w:b/>
-          <w:color w:val="000000"/>
-          <w:u w:val="single"/>
-        </w:rPr>
-        <w:t>Mais</w:t>
-      </w:r>
-      <w:r>
-        <w:rPr>
-          <w:b/>
-          <w:color w:val="000000"/>
-          <w:u w:val="single"/>
-        </w:rPr>
-        <w:t>__</w:t>
+        <w:t>__Mais__</w:t>
       </w:r>
       <w:r>
         <w:rPr>
@@ -2359,23 +2071,7 @@
           <w:color w:val="000000"/>
           <w:u w:val="single"/>
         </w:rPr>
-        <w:t>__</w:t>
-      </w:r>
-      <w:r>
-        <w:rPr>
-          <w:b/>
-          <w:color w:val="000000"/>
-          <w:u w:val="single"/>
-        </w:rPr>
-        <w:t>souhaitable</w:t>
-      </w:r>
-      <w:r>
-        <w:rPr>
-          <w:b/>
-          <w:color w:val="000000"/>
-          <w:u w:val="single"/>
-        </w:rPr>
-        <w:t>__</w:t>
+        <w:t>__souhaitable__</w:t>
       </w:r>
       <w:r>
         <w:rPr>
@@ -2550,23 +2246,7 @@
           <w:color w:val="000000"/>
           <w:u w:val="single"/>
         </w:rPr>
-        <w:t>__P</w:t>
-      </w:r>
-      <w:r>
-        <w:rPr>
-          <w:b/>
-          <w:color w:val="000000"/>
-          <w:u w:val="single"/>
-        </w:rPr>
-        <w:t>erte</w:t>
-      </w:r>
-      <w:r>
-        <w:rPr>
-          <w:b/>
-          <w:color w:val="000000"/>
-          <w:u w:val="single"/>
-        </w:rPr>
-        <w:t>__</w:t>
+        <w:t>__Perte__</w:t>
       </w:r>
       <w:r>
         <w:rPr>
@@ -2605,23 +2285,7 @@
           <w:color w:val="000000"/>
           <w:u w:val="single"/>
         </w:rPr>
-        <w:t>__a</w:t>
-      </w:r>
-      <w:r>
-        <w:rPr>
-          <w:b/>
-          <w:color w:val="000000"/>
-          <w:u w:val="single"/>
-        </w:rPr>
-        <w:t>rrêter</w:t>
-      </w:r>
-      <w:r>
-        <w:rPr>
-          <w:b/>
-          <w:color w:val="000000"/>
-          <w:u w:val="single"/>
-        </w:rPr>
-        <w:t>__</w:t>
+        <w:t>__arrêter__</w:t>
       </w:r>
       <w:r>
         <w:rPr>
@@ -2708,23 +2372,7 @@
           <w:color w:val="000000"/>
           <w:u w:val="single"/>
         </w:rPr>
-        <w:t>__</w:t>
-      </w:r>
-      <w:r>
-        <w:rPr>
-          <w:b/>
-          <w:color w:val="000000"/>
-          <w:u w:val="single"/>
-        </w:rPr>
-        <w:t>redondances</w:t>
-      </w:r>
-      <w:r>
-        <w:rPr>
-          <w:b/>
-          <w:color w:val="000000"/>
-          <w:u w:val="single"/>
-        </w:rPr>
-        <w:t>__</w:t>
+        <w:t>__redondances__</w:t>
       </w:r>
       <w:r>
         <w:rPr>
@@ -2770,7 +2418,7 @@
       </w:pPr>
       <w:r>
         <w:rPr>
-          <w:color w:val="808080"/>
+          <w:b/>
         </w:rPr>
       </w:r>
     </w:p>
@@ -2853,7 +2501,7 @@
       <w:r>
         <w:rPr/>
         <w:drawing>
-          <wp:inline distT="0" distB="7620" distL="0" distR="0">
+          <wp:inline distT="0" distB="0" distL="0" distR="0">
             <wp:extent cx="5486400" cy="3478530"/>
             <wp:effectExtent l="0" t="0" r="0" b="0"/>
             <wp:docPr id="4" name="Image 23" descr=""/>
@@ -3080,7 +2728,7 @@
       <w:r>
         <w:rPr/>
         <w:drawing>
-          <wp:inline distT="0" distB="5080" distL="0" distR="0">
+          <wp:inline distT="0" distB="0" distL="0" distR="0">
             <wp:extent cx="5486400" cy="2585720"/>
             <wp:effectExtent l="0" t="0" r="0" b="0"/>
             <wp:docPr id="6" name="Image 25" descr=""/>
@@ -3172,11 +2820,7 @@
     <w:p>
       <w:pPr>
         <w:pStyle w:val="Normal"/>
-        <w:rPr>
-          <w:b/>
-          <w:b/>
-          <w:color w:val="FF0000"/>
-        </w:rPr>
+        <w:rPr/>
       </w:pPr>
       <w:r>
         <w:rPr>
@@ -3189,27 +2833,49 @@
     <w:p>
       <w:pPr>
         <w:pStyle w:val="Normal"/>
-        <w:rPr>
-          <w:b/>
-          <w:b/>
-          <w:color w:val="FF0000"/>
-        </w:rPr>
-      </w:pPr>
-      <w:r>
-        <w:rPr>
-          <w:b/>
-          <w:color w:val="FF0000"/>
-        </w:rPr>
-      </w:r>
-    </w:p>
-    <w:p>
-      <w:pPr>
-        <w:pStyle w:val="Normal"/>
-        <w:rPr>
-          <w:b/>
-          <w:b/>
-          <w:color w:val="000000"/>
-        </w:rPr>
+        <w:rPr/>
+      </w:pPr>
+      <w:r>
+        <w:rPr>
+          <w:b/>
+          <w:color w:val="808080"/>
+        </w:rPr>
+        <w:t>|8:33| : pour passer à 1NF on dois séparer les valeurs pour qu’il aille une valeur par cellule. La technique s’appel : la mise à plat.</w:t>
+      </w:r>
+    </w:p>
+    <w:p>
+      <w:pPr>
+        <w:pStyle w:val="Normal"/>
+        <w:rPr/>
+      </w:pPr>
+      <w:r>
+        <w:rPr>
+          <w:b/>
+          <w:color w:val="808080"/>
+        </w:rPr>
+        <w:t xml:space="preserve">|8:34| : </w:t>
+      </w:r>
+    </w:p>
+    <w:p>
+      <w:pPr>
+        <w:pStyle w:val="Normal"/>
+        <w:rPr>
+          <w:b/>
+          <w:b/>
+          <w:color w:val="FF0000"/>
+        </w:rPr>
+      </w:pPr>
+      <w:r>
+        <w:rPr>
+          <w:b/>
+          <w:color w:val="FF0000"/>
+        </w:rPr>
+      </w:r>
+    </w:p>
+    <w:p>
+      <w:pPr>
+        <w:pStyle w:val="Normal"/>
+        <w:rPr/>
       </w:pPr>
       <w:r>
         <w:rPr>
@@ -3224,7 +2890,23 @@
           <w:color w:val="000000"/>
           <w:u w:val="single"/>
         </w:rPr>
-        <w:t>__a__</w:t>
+        <w:t>__2</w:t>
+      </w:r>
+      <w:r>
+        <w:rPr>
+          <w:b/>
+          <w:color w:val="000000"/>
+          <w:u w:val="single"/>
+        </w:rPr>
+        <w:t>NF</w:t>
+      </w:r>
+      <w:r>
+        <w:rPr>
+          <w:b/>
+          <w:color w:val="000000"/>
+          <w:u w:val="single"/>
+        </w:rPr>
+        <w:t>__</w:t>
       </w:r>
       <w:r>
         <w:rPr>
@@ -3236,11 +2918,7 @@
     <w:p>
       <w:pPr>
         <w:pStyle w:val="Normal"/>
-        <w:rPr>
-          <w:b/>
-          <w:b/>
-          <w:color w:val="000000"/>
-        </w:rPr>
+        <w:rPr/>
       </w:pPr>
       <w:r>
         <w:rPr>
@@ -3256,7 +2934,23 @@
           <w:color w:val="000000"/>
           <w:u w:val="single"/>
         </w:rPr>
-        <w:t>__a__</w:t>
+        <w:t>__</w:t>
+      </w:r>
+      <w:r>
+        <w:rPr>
+          <w:b/>
+          <w:color w:val="000000"/>
+          <w:u w:val="single"/>
+        </w:rPr>
+        <w:t>PK</w:t>
+      </w:r>
+      <w:r>
+        <w:rPr>
+          <w:b/>
+          <w:color w:val="000000"/>
+          <w:u w:val="single"/>
+        </w:rPr>
+        <w:t>__</w:t>
       </w:r>
       <w:r>
         <w:rPr>
@@ -3275,27 +2969,36 @@
     <w:p>
       <w:pPr>
         <w:pStyle w:val="Normal"/>
-        <w:rPr>
-          <w:b/>
-          <w:b/>
-          <w:color w:val="000000"/>
-        </w:rPr>
-      </w:pPr>
-      <w:r>
-        <w:rPr>
-          <w:b/>
-          <w:color w:val="000000"/>
-        </w:rPr>
-      </w:r>
-    </w:p>
-    <w:p>
-      <w:pPr>
-        <w:pStyle w:val="Normal"/>
-        <w:rPr>
-          <w:b/>
-          <w:b/>
-          <w:color w:val="000000"/>
-        </w:rPr>
+        <w:rPr/>
+      </w:pPr>
+      <w:r>
+        <w:rPr>
+          <w:b/>
+          <w:color w:val="808080"/>
+        </w:rPr>
+        <w:t>|8:42| : Si vous commencer cette étape sans avoir choisit une PK il y a un probleme.</w:t>
+      </w:r>
+    </w:p>
+    <w:p>
+      <w:pPr>
+        <w:pStyle w:val="Normal"/>
+        <w:rPr>
+          <w:b/>
+          <w:b/>
+          <w:color w:val="000000"/>
+        </w:rPr>
+      </w:pPr>
+      <w:r>
+        <w:rPr>
+          <w:b/>
+          <w:color w:val="000000"/>
+        </w:rPr>
+      </w:r>
+    </w:p>
+    <w:p>
+      <w:pPr>
+        <w:pStyle w:val="Normal"/>
+        <w:rPr/>
       </w:pPr>
       <w:r>
         <w:rPr>
@@ -3310,7 +3013,23 @@
           <w:color w:val="000000"/>
           <w:u w:val="single"/>
         </w:rPr>
-        <w:t>__a__</w:t>
+        <w:t>__</w:t>
+      </w:r>
+      <w:r>
+        <w:rPr>
+          <w:b/>
+          <w:color w:val="000000"/>
+          <w:u w:val="single"/>
+        </w:rPr>
+        <w:t>2NF</w:t>
+      </w:r>
+      <w:r>
+        <w:rPr>
+          <w:b/>
+          <w:color w:val="000000"/>
+          <w:u w:val="single"/>
+        </w:rPr>
+        <w:t>__</w:t>
       </w:r>
       <w:r>
         <w:rPr>
@@ -3322,11 +3041,7 @@
     <w:p>
       <w:pPr>
         <w:pStyle w:val="Normal"/>
-        <w:rPr>
-          <w:b/>
-          <w:b/>
-          <w:color w:val="000000"/>
-        </w:rPr>
+        <w:rPr/>
       </w:pPr>
       <w:r>
         <w:rPr>
@@ -3342,7 +3057,23 @@
           <w:color w:val="000000"/>
           <w:u w:val="single"/>
         </w:rPr>
-        <w:t>__a__</w:t>
+        <w:t>__</w:t>
+      </w:r>
+      <w:r>
+        <w:rPr>
+          <w:b/>
+          <w:color w:val="000000"/>
+          <w:u w:val="single"/>
+        </w:rPr>
+        <w:t>df1</w:t>
+      </w:r>
+      <w:r>
+        <w:rPr>
+          <w:b/>
+          <w:color w:val="000000"/>
+          <w:u w:val="single"/>
+        </w:rPr>
+        <w:t>__</w:t>
       </w:r>
       <w:r>
         <w:rPr>
@@ -3354,11 +3085,7 @@
     <w:p>
       <w:pPr>
         <w:pStyle w:val="Normal"/>
-        <w:rPr>
-          <w:b/>
-          <w:b/>
-          <w:color w:val="000000"/>
-        </w:rPr>
+        <w:rPr/>
       </w:pPr>
       <w:r>
         <w:rPr>
@@ -3374,7 +3101,23 @@
           <w:color w:val="000000"/>
           <w:u w:val="single"/>
         </w:rPr>
-        <w:t>__a__</w:t>
+        <w:t>__</w:t>
+      </w:r>
+      <w:r>
+        <w:rPr>
+          <w:b/>
+          <w:color w:val="000000"/>
+          <w:u w:val="single"/>
+        </w:rPr>
+        <w:t>DP</w:t>
+      </w:r>
+      <w:r>
+        <w:rPr>
+          <w:b/>
+          <w:color w:val="000000"/>
+          <w:u w:val="single"/>
+        </w:rPr>
+        <w:t>__</w:t>
       </w:r>
       <w:r>
         <w:rPr>
@@ -3500,11 +3243,7 @@
     <w:p>
       <w:pPr>
         <w:pStyle w:val="Normal"/>
-        <w:rPr>
-          <w:b/>
-          <w:b/>
-          <w:color w:val="000000"/>
-        </w:rPr>
+        <w:rPr/>
       </w:pPr>
       <w:r>
         <w:rPr>
@@ -3517,11 +3256,20 @@
     <w:p>
       <w:pPr>
         <w:pStyle w:val="Normal"/>
-        <w:rPr>
-          <w:b/>
-          <w:b/>
-          <w:color w:val="000000"/>
-        </w:rPr>
+        <w:rPr/>
+      </w:pPr>
+      <w:r>
+        <w:rPr>
+          <w:b/>
+          <w:color w:val="808080"/>
+        </w:rPr>
+        <w:t xml:space="preserve">|8:44| : Je veux enlever des dépendances qui ne font pas partie de la clé primaire. </w:t>
+      </w:r>
+    </w:p>
+    <w:p>
+      <w:pPr>
+        <w:pStyle w:val="Normal"/>
+        <w:rPr/>
       </w:pPr>
       <w:r>
         <w:rPr>
@@ -3537,7 +3285,23 @@
           <w:color w:val="000000"/>
           <w:u w:val="single"/>
         </w:rPr>
-        <w:t>__a__</w:t>
+        <w:t>__</w:t>
+      </w:r>
+      <w:r>
+        <w:rPr>
+          <w:b/>
+          <w:color w:val="000000"/>
+          <w:u w:val="single"/>
+        </w:rPr>
+        <w:t>DT</w:t>
+      </w:r>
+      <w:r>
+        <w:rPr>
+          <w:b/>
+          <w:color w:val="000000"/>
+          <w:u w:val="single"/>
+        </w:rPr>
+        <w:t>__</w:t>
       </w:r>
       <w:r>
         <w:rPr>
@@ -3573,11 +3337,7 @@
     <w:p>
       <w:pPr>
         <w:pStyle w:val="Normal"/>
-        <w:rPr>
-          <w:b/>
-          <w:b/>
-          <w:color w:val="000000"/>
-        </w:rPr>
+        <w:rPr/>
       </w:pPr>
       <w:r>
         <w:rPr>
@@ -3593,7 +3353,23 @@
           <w:color w:val="000000"/>
           <w:u w:val="single"/>
         </w:rPr>
-        <w:t>__a__</w:t>
+        <w:t>__</w:t>
+      </w:r>
+      <w:r>
+        <w:rPr>
+          <w:b/>
+          <w:color w:val="000000"/>
+          <w:u w:val="single"/>
+        </w:rPr>
+        <w:t>DT</w:t>
+      </w:r>
+      <w:r>
+        <w:rPr>
+          <w:b/>
+          <w:color w:val="000000"/>
+          <w:u w:val="single"/>
+        </w:rPr>
+        <w:t>__</w:t>
       </w:r>
       <w:r>
         <w:rPr>
@@ -3629,11 +3405,7 @@
     <w:p>
       <w:pPr>
         <w:pStyle w:val="Normal"/>
-        <w:rPr>
-          <w:b/>
-          <w:b/>
-          <w:color w:val="000000"/>
-        </w:rPr>
+        <w:rPr/>
       </w:pPr>
       <w:r>
         <w:rPr>
@@ -3649,7 +3421,23 @@
           <w:color w:val="000000"/>
           <w:u w:val="single"/>
         </w:rPr>
-        <w:t>__a__</w:t>
+        <w:t>__</w:t>
+      </w:r>
+      <w:r>
+        <w:rPr>
+          <w:b/>
+          <w:color w:val="000000"/>
+          <w:u w:val="single"/>
+        </w:rPr>
+        <w:t>DT</w:t>
+      </w:r>
+      <w:r>
+        <w:rPr>
+          <w:b/>
+          <w:color w:val="000000"/>
+          <w:u w:val="single"/>
+        </w:rPr>
+        <w:t>__</w:t>
       </w:r>
       <w:r>
         <w:rPr>
@@ -3668,11 +3456,7 @@
     <w:p>
       <w:pPr>
         <w:pStyle w:val="Normal"/>
-        <w:rPr>
-          <w:b/>
-          <w:b/>
-          <w:color w:val="000000"/>
-        </w:rPr>
+        <w:rPr/>
       </w:pPr>
       <w:r>
         <w:rPr>
@@ -3689,7 +3473,15 @@
           <w:b/>
           <w:color w:val="000000"/>
         </w:rPr>
-        <w:t></w:t>
+        <w:t>--</w:t>
+      </w:r>
+      <w:r>
+        <w:rPr>
+          <w:rFonts w:eastAsia="Wingdings" w:cs="Wingdings" w:ascii="Wingdings" w:hAnsi="Wingdings"/>
+          <w:b/>
+          <w:color w:val="000000"/>
+        </w:rPr>
+        <w:t>»</w:t>
       </w:r>
       <w:r>
         <w:rPr>
@@ -3806,11 +3598,7 @@
     <w:p>
       <w:pPr>
         <w:pStyle w:val="Normal"/>
-        <w:rPr>
-          <w:b/>
-          <w:b/>
-          <w:color w:val="000000"/>
-        </w:rPr>
+        <w:rPr/>
       </w:pPr>
       <w:r>
         <w:rPr>
@@ -3825,7 +3613,23 @@
           <w:color w:val="000000"/>
           <w:u w:val="single"/>
         </w:rPr>
-        <w:t>__a__</w:t>
+        <w:t>__</w:t>
+      </w:r>
+      <w:r>
+        <w:rPr>
+          <w:b/>
+          <w:color w:val="000000"/>
+          <w:u w:val="single"/>
+        </w:rPr>
+        <w:t>déterminant</w:t>
+      </w:r>
+      <w:r>
+        <w:rPr>
+          <w:b/>
+          <w:color w:val="000000"/>
+          <w:u w:val="single"/>
+        </w:rPr>
+        <w:t>__</w:t>
       </w:r>
       <w:r>
         <w:rPr>
@@ -3844,11 +3648,7 @@
     <w:p>
       <w:pPr>
         <w:pStyle w:val="Normal"/>
-        <w:rPr>
-          <w:b/>
-          <w:b/>
-          <w:color w:val="000000"/>
-        </w:rPr>
+        <w:rPr/>
       </w:pPr>
       <w:r>
         <w:rPr>
@@ -3861,6 +3661,19 @@
     <w:p>
       <w:pPr>
         <w:pStyle w:val="Normal"/>
+        <w:rPr/>
+      </w:pPr>
+      <w:r>
+        <w:rPr>
+          <w:b/>
+          <w:color w:val="808080"/>
+        </w:rPr>
+        <w:t>|8:46| : automatiquement une PK c’est une CK.</w:t>
+      </w:r>
+    </w:p>
+    <w:p>
+      <w:pPr>
+        <w:pStyle w:val="Normal"/>
         <w:rPr>
           <w:b/>
           <w:b/>
@@ -3911,19 +3724,31 @@
     <w:p>
       <w:pPr>
         <w:pStyle w:val="Normal"/>
-        <w:rPr>
-          <w:b/>
-          <w:b/>
-          <w:color w:val="000000"/>
-        </w:rPr>
-      </w:pPr>
-      <w:r>
-        <w:rPr>
-          <w:b/>
-          <w:color w:val="000000"/>
-          <w:u w:val="single"/>
-        </w:rPr>
-        <w:t>__a__</w:t>
+        <w:rPr/>
+      </w:pPr>
+      <w:r>
+        <w:rPr>
+          <w:b/>
+          <w:color w:val="000000"/>
+          <w:u w:val="single"/>
+        </w:rPr>
+        <w:t>__</w:t>
+      </w:r>
+      <w:r>
+        <w:rPr>
+          <w:b/>
+          <w:color w:val="000000"/>
+          <w:u w:val="single"/>
+        </w:rPr>
+        <w:t>df1</w:t>
+      </w:r>
+      <w:r>
+        <w:rPr>
+          <w:b/>
+          <w:color w:val="000000"/>
+          <w:u w:val="single"/>
+        </w:rPr>
+        <w:t>__</w:t>
       </w:r>
       <w:r>
         <w:rPr>
@@ -3944,6 +3769,101 @@
           <w:b/>
           <w:color w:val="000000"/>
         </w:rPr>
+        <w:t>--</w:t>
+      </w:r>
+      <w:r>
+        <w:rPr>
+          <w:rFonts w:eastAsia="Wingdings" w:cs="Wingdings" w:ascii="Wingdings" w:hAnsi="Wingdings"/>
+          <w:b/>
+          <w:color w:val="000000"/>
+        </w:rPr>
+        <w:t>»</w:t>
+      </w:r>
+      <w:r>
+        <w:rPr>
+          <w:b/>
+          <w:color w:val="000000"/>
+        </w:rPr>
+        <w:t xml:space="preserve"> HEURE_INS, COMMENTAIRE, NUM_PERSONNEL, VOITURE</w:t>
+      </w:r>
+    </w:p>
+    <w:p>
+      <w:pPr>
+        <w:pStyle w:val="Normal"/>
+        <w:rPr/>
+      </w:pPr>
+      <w:r>
+        <w:rPr>
+          <w:b/>
+          <w:color w:val="808080"/>
+        </w:rPr>
+        <w:t xml:space="preserve">|8:48| : </w:t>
+      </w:r>
+    </w:p>
+    <w:p>
+      <w:pPr>
+        <w:pStyle w:val="Normal"/>
+        <w:rPr>
+          <w:b/>
+          <w:b/>
+          <w:color w:val="000000"/>
+        </w:rPr>
+      </w:pPr>
+      <w:r>
+        <w:rPr>
+          <w:b/>
+          <w:color w:val="000000"/>
+        </w:rPr>
+      </w:r>
+    </w:p>
+    <w:p>
+      <w:pPr>
+        <w:pStyle w:val="Normal"/>
+        <w:rPr/>
+      </w:pPr>
+      <w:r>
+        <w:rPr>
+          <w:b/>
+          <w:color w:val="000000"/>
+          <w:u w:val="single"/>
+        </w:rPr>
+        <w:t>__</w:t>
+      </w:r>
+      <w:r>
+        <w:rPr>
+          <w:b/>
+          <w:color w:val="000000"/>
+          <w:u w:val="single"/>
+        </w:rPr>
+        <w:t>df4</w:t>
+      </w:r>
+      <w:r>
+        <w:rPr>
+          <w:b/>
+          <w:color w:val="000000"/>
+          <w:u w:val="single"/>
+        </w:rPr>
+        <w:t>_</w:t>
+      </w:r>
+      <w:r>
+        <w:rPr>
+          <w:color w:val="000000"/>
+        </w:rPr>
+        <w:t xml:space="preserve"> </w:t>
+      </w:r>
+      <w:r>
+        <w:rPr>
+          <w:b/>
+          <w:color w:val="000000"/>
+        </w:rPr>
+        <w:t xml:space="preserve">NUM_PERSONNEL, DATE_INS </w:t>
+      </w:r>
+      <w:r>
+        <w:rPr>
+          <w:rFonts w:eastAsia="Wingdings" w:cs="Wingdings" w:ascii="Wingdings" w:hAnsi="Wingdings"/>
+          <w:b/>
+          <w:color w:val="000000"/>
+        </w:rPr>
         <w:t></w:t>
       </w:r>
       <w:r>
@@ -3951,41 +3871,53 @@
           <w:b/>
           <w:color w:val="000000"/>
         </w:rPr>
-        <w:t xml:space="preserve"> HEURE_INS, COMMENTAIRE, NUM_PERSONNEL, VOITURE</w:t>
-      </w:r>
-    </w:p>
-    <w:p>
-      <w:pPr>
-        <w:pStyle w:val="Normal"/>
-        <w:rPr>
-          <w:b/>
-          <w:b/>
-          <w:color w:val="000000"/>
-        </w:rPr>
-      </w:pPr>
-      <w:r>
-        <w:rPr>
-          <w:b/>
-          <w:color w:val="000000"/>
-        </w:rPr>
-      </w:r>
-    </w:p>
-    <w:p>
-      <w:pPr>
-        <w:pStyle w:val="Normal"/>
-        <w:rPr>
-          <w:b/>
-          <w:b/>
-          <w:color w:val="000000"/>
-        </w:rPr>
-      </w:pPr>
-      <w:r>
-        <w:rPr>
-          <w:b/>
-          <w:color w:val="000000"/>
-          <w:u w:val="single"/>
-        </w:rPr>
-        <w:t>__a__</w:t>
+        <w:t xml:space="preserve"> VOITURE</w:t>
+      </w:r>
+    </w:p>
+    <w:p>
+      <w:pPr>
+        <w:pStyle w:val="Normal"/>
+        <w:rPr>
+          <w:b/>
+          <w:b/>
+          <w:color w:val="000000"/>
+        </w:rPr>
+      </w:pPr>
+      <w:r>
+        <w:rPr>
+          <w:b/>
+          <w:color w:val="000000"/>
+        </w:rPr>
+      </w:r>
+    </w:p>
+    <w:p>
+      <w:pPr>
+        <w:pStyle w:val="Normal"/>
+        <w:rPr/>
+      </w:pPr>
+      <w:r>
+        <w:rPr>
+          <w:b/>
+          <w:color w:val="000000"/>
+          <w:u w:val="single"/>
+        </w:rPr>
+        <w:t>__</w:t>
+      </w:r>
+      <w:r>
+        <w:rPr>
+          <w:b/>
+          <w:color w:val="000000"/>
+          <w:u w:val="single"/>
+        </w:rPr>
+        <w:t>df5</w:t>
+      </w:r>
+      <w:r>
+        <w:rPr>
+          <w:b/>
+          <w:color w:val="000000"/>
+          <w:u w:val="single"/>
+        </w:rPr>
+        <w:t>__</w:t>
       </w:r>
       <w:r>
         <w:rPr>
@@ -3998,7 +3930,7 @@
           <w:b/>
           <w:color w:val="000000"/>
         </w:rPr>
-        <w:t xml:space="preserve">NUM_PERSONNEL, DATE_INS </w:t>
+        <w:t xml:space="preserve">‘ VOITURE, DATE_INS, HEURE_INS </w:t>
       </w:r>
       <w:r>
         <w:rPr>
@@ -4013,68 +3945,6 @@
           <w:b/>
           <w:color w:val="000000"/>
         </w:rPr>
-        <w:t xml:space="preserve"> VOITURE</w:t>
-      </w:r>
-    </w:p>
-    <w:p>
-      <w:pPr>
-        <w:pStyle w:val="Normal"/>
-        <w:rPr>
-          <w:b/>
-          <w:b/>
-          <w:color w:val="000000"/>
-        </w:rPr>
-      </w:pPr>
-      <w:r>
-        <w:rPr>
-          <w:b/>
-          <w:color w:val="000000"/>
-        </w:rPr>
-      </w:r>
-    </w:p>
-    <w:p>
-      <w:pPr>
-        <w:pStyle w:val="Normal"/>
-        <w:rPr>
-          <w:b/>
-          <w:b/>
-          <w:color w:val="000000"/>
-        </w:rPr>
-      </w:pPr>
-      <w:r>
-        <w:rPr>
-          <w:b/>
-          <w:color w:val="000000"/>
-          <w:u w:val="single"/>
-        </w:rPr>
-        <w:t>__a__</w:t>
-      </w:r>
-      <w:r>
-        <w:rPr>
-          <w:color w:val="000000"/>
-        </w:rPr>
-        <w:t xml:space="preserve"> </w:t>
-      </w:r>
-      <w:r>
-        <w:rPr>
-          <w:b/>
-          <w:color w:val="000000"/>
-        </w:rPr>
-        <w:t xml:space="preserve">‘ VOITURE, DATE_INS, HEURE_INS </w:t>
-      </w:r>
-      <w:r>
-        <w:rPr>
-          <w:rFonts w:eastAsia="Wingdings" w:cs="Wingdings" w:ascii="Wingdings" w:hAnsi="Wingdings"/>
-          <w:b/>
-          <w:color w:val="000000"/>
-        </w:rPr>
-        <w:t></w:t>
-      </w:r>
-      <w:r>
-        <w:rPr>
-          <w:b/>
-          <w:color w:val="000000"/>
-        </w:rPr>
         <w:t xml:space="preserve"> NUM_PROPRIETE, COMMENTAIRE, NUM_PERSONNEL</w:t>
       </w:r>
     </w:p>
@@ -4097,19 +3967,31 @@
     <w:p>
       <w:pPr>
         <w:pStyle w:val="Normal"/>
-        <w:rPr>
-          <w:b/>
-          <w:b/>
-          <w:color w:val="000000"/>
-        </w:rPr>
-      </w:pPr>
-      <w:r>
-        <w:rPr>
-          <w:b/>
-          <w:color w:val="000000"/>
-          <w:u w:val="single"/>
-        </w:rPr>
-        <w:t>__a__</w:t>
+        <w:rPr/>
+      </w:pPr>
+      <w:r>
+        <w:rPr>
+          <w:b/>
+          <w:color w:val="000000"/>
+          <w:u w:val="single"/>
+        </w:rPr>
+        <w:t>__</w:t>
+      </w:r>
+      <w:r>
+        <w:rPr>
+          <w:b/>
+          <w:color w:val="000000"/>
+          <w:u w:val="single"/>
+        </w:rPr>
+        <w:t>df6</w:t>
+      </w:r>
+      <w:r>
+        <w:rPr>
+          <w:b/>
+          <w:color w:val="000000"/>
+          <w:u w:val="single"/>
+        </w:rPr>
+        <w:t>__</w:t>
       </w:r>
       <w:r>
         <w:rPr>
@@ -4211,11 +4093,7 @@
     <w:p>
       <w:pPr>
         <w:pStyle w:val="Normal"/>
-        <w:rPr>
-          <w:b/>
-          <w:b/>
-          <w:color w:val="000000"/>
-        </w:rPr>
+        <w:rPr/>
       </w:pPr>
       <w:r>
         <w:rPr>
@@ -4230,7 +4108,23 @@
           <w:color w:val="000000"/>
           <w:u w:val="single"/>
         </w:rPr>
-        <w:t>__a__</w:t>
+        <w:t>__</w:t>
+      </w:r>
+      <w:r>
+        <w:rPr>
+          <w:b/>
+          <w:color w:val="000000"/>
+          <w:u w:val="single"/>
+        </w:rPr>
+        <w:t>CK</w:t>
+      </w:r>
+      <w:r>
+        <w:rPr>
+          <w:b/>
+          <w:color w:val="000000"/>
+          <w:u w:val="single"/>
+        </w:rPr>
+        <w:t>__</w:t>
       </w:r>
       <w:r>
         <w:rPr>
@@ -4343,19 +4237,31 @@
     <w:p>
       <w:pPr>
         <w:pStyle w:val="Normal"/>
-        <w:rPr>
-          <w:b/>
-          <w:b/>
-          <w:color w:val="000000"/>
-        </w:rPr>
-      </w:pPr>
-      <w:r>
-        <w:rPr>
-          <w:b/>
-          <w:color w:val="000000"/>
-          <w:u w:val="single"/>
-        </w:rPr>
-        <w:t>__a__</w:t>
+        <w:rPr/>
+      </w:pPr>
+      <w:r>
+        <w:rPr>
+          <w:b/>
+          <w:color w:val="000000"/>
+          <w:u w:val="single"/>
+        </w:rPr>
+        <w:t>__</w:t>
+      </w:r>
+      <w:r>
+        <w:rPr>
+          <w:b/>
+          <w:color w:val="000000"/>
+          <w:u w:val="single"/>
+        </w:rPr>
+        <w:t>PROPRIETE</w:t>
+      </w:r>
+      <w:r>
+        <w:rPr>
+          <w:b/>
+          <w:color w:val="000000"/>
+          <w:u w:val="single"/>
+        </w:rPr>
+        <w:t>__</w:t>
       </w:r>
       <w:r>
         <w:rPr>
@@ -4391,19 +4297,31 @@
     <w:p>
       <w:pPr>
         <w:pStyle w:val="Normal"/>
-        <w:rPr>
-          <w:b/>
-          <w:b/>
-          <w:color w:val="000000"/>
-        </w:rPr>
-      </w:pPr>
-      <w:r>
-        <w:rPr>
-          <w:b/>
-          <w:color w:val="000000"/>
-          <w:u w:val="single"/>
-        </w:rPr>
-        <w:t>__a__</w:t>
+        <w:rPr/>
+      </w:pPr>
+      <w:r>
+        <w:rPr>
+          <w:b/>
+          <w:color w:val="000000"/>
+          <w:u w:val="single"/>
+        </w:rPr>
+        <w:t>__</w:t>
+      </w:r>
+      <w:r>
+        <w:rPr>
+          <w:b/>
+          <w:color w:val="000000"/>
+          <w:u w:val="single"/>
+        </w:rPr>
+        <w:t>INSPECTION</w:t>
+      </w:r>
+      <w:r>
+        <w:rPr>
+          <w:b/>
+          <w:color w:val="000000"/>
+          <w:u w:val="single"/>
+        </w:rPr>
+        <w:t>__</w:t>
       </w:r>
       <w:r>
         <w:rPr>
@@ -4438,11 +4356,7 @@
     <w:p>
       <w:pPr>
         <w:pStyle w:val="Normal"/>
-        <w:rPr>
-          <w:b/>
-          <w:b/>
-          <w:color w:val="000000"/>
-        </w:rPr>
+        <w:rPr/>
       </w:pPr>
       <w:r>
         <w:rPr>
@@ -4450,6 +4364,19 @@
           <w:color w:val="000000"/>
         </w:rPr>
         <w:t>PERSONNEL_VOITURE (NUM_PERSONNEL, DATE_INS VOITURE).</w:t>
+      </w:r>
+    </w:p>
+    <w:p>
+      <w:pPr>
+        <w:pStyle w:val="Normal"/>
+        <w:rPr/>
+      </w:pPr>
+      <w:r>
+        <w:rPr>
+          <w:b/>
+          <w:color w:val="808080"/>
+        </w:rPr>
+        <w:t>|8:50| : On  a perdu la DF5.</w:t>
       </w:r>
     </w:p>
     <w:p>
@@ -4522,19 +4449,31 @@
     <w:p>
       <w:pPr>
         <w:pStyle w:val="Normal"/>
-        <w:rPr>
-          <w:b/>
-          <w:b/>
-          <w:color w:val="000000"/>
-        </w:rPr>
-      </w:pPr>
-      <w:r>
-        <w:rPr>
-          <w:b/>
-          <w:color w:val="000000"/>
-          <w:u w:val="single"/>
-        </w:rPr>
-        <w:t>__a__</w:t>
+        <w:rPr/>
+      </w:pPr>
+      <w:r>
+        <w:rPr>
+          <w:b/>
+          <w:color w:val="000000"/>
+          <w:u w:val="single"/>
+        </w:rPr>
+        <w:t>__</w:t>
+      </w:r>
+      <w:r>
+        <w:rPr>
+          <w:b/>
+          <w:color w:val="000000"/>
+          <w:u w:val="single"/>
+        </w:rPr>
+        <w:t>BCNF</w:t>
+      </w:r>
+      <w:r>
+        <w:rPr>
+          <w:b/>
+          <w:color w:val="000000"/>
+          <w:u w:val="single"/>
+        </w:rPr>
+        <w:t>__</w:t>
       </w:r>
       <w:r>
         <w:rPr>
@@ -4581,11 +4520,7 @@
     <w:p>
       <w:pPr>
         <w:pStyle w:val="Normal"/>
-        <w:rPr>
-          <w:b/>
-          <w:b/>
-          <w:color w:val="000000"/>
-        </w:rPr>
+        <w:rPr/>
       </w:pPr>
       <w:r>
         <w:rPr>
@@ -4601,7 +4536,23 @@
           <w:color w:val="000000"/>
           <w:u w:val="single"/>
         </w:rPr>
-        <w:t>__a__</w:t>
+        <w:t>__</w:t>
+      </w:r>
+      <w:r>
+        <w:rPr>
+          <w:b/>
+          <w:color w:val="000000"/>
+          <w:u w:val="single"/>
+        </w:rPr>
+        <w:t>MVD</w:t>
+      </w:r>
+      <w:r>
+        <w:rPr>
+          <w:b/>
+          <w:color w:val="000000"/>
+          <w:u w:val="single"/>
+        </w:rPr>
+        <w:t>__</w:t>
       </w:r>
       <w:r>
         <w:rPr>
@@ -4620,11 +4571,20 @@
     <w:p>
       <w:pPr>
         <w:pStyle w:val="Normal"/>
-        <w:rPr>
-          <w:b/>
-          <w:b/>
-          <w:color w:val="000000"/>
-        </w:rPr>
+        <w:rPr/>
+      </w:pPr>
+      <w:r>
+        <w:rPr>
+          <w:b/>
+          <w:color w:val="808080"/>
+        </w:rPr>
+        <w:t>|8:57| : La MVD</w:t>
+      </w:r>
+    </w:p>
+    <w:p>
+      <w:pPr>
+        <w:pStyle w:val="Normal"/>
+        <w:rPr/>
       </w:pPr>
       <w:r>
         <w:rPr>
@@ -4639,7 +4599,23 @@
           <w:color w:val="000000"/>
           <w:u w:val="single"/>
         </w:rPr>
-        <w:t>__a__</w:t>
+        <w:t>__</w:t>
+      </w:r>
+      <w:r>
+        <w:rPr>
+          <w:b/>
+          <w:color w:val="000000"/>
+          <w:u w:val="single"/>
+        </w:rPr>
+        <w:t>1NF</w:t>
+      </w:r>
+      <w:r>
+        <w:rPr>
+          <w:b/>
+          <w:color w:val="000000"/>
+          <w:u w:val="single"/>
+        </w:rPr>
+        <w:t>__</w:t>
       </w:r>
       <w:r>
         <w:rPr>
@@ -4651,11 +4627,19 @@
     <w:p>
       <w:pPr>
         <w:pStyle w:val="Normal"/>
-        <w:rPr>
-          <w:b/>
-          <w:b/>
-          <w:color w:val="000000"/>
-        </w:rPr>
+        <w:rPr/>
+      </w:pPr>
+      <w:r>
+        <w:rPr>
+          <w:color w:val="808080"/>
+        </w:rPr>
+        <w:t xml:space="preserve">|8:57| : En choisisant notre premiere clé primaire souvent sa </w:t>
+      </w:r>
+    </w:p>
+    <w:p>
+      <w:pPr>
+        <w:pStyle w:val="Normal"/>
+        <w:rPr/>
       </w:pPr>
       <w:r>
         <w:rPr>
@@ -4670,7 +4654,23 @@
           <w:color w:val="000000"/>
           <w:u w:val="single"/>
         </w:rPr>
-        <w:t>__a__</w:t>
+        <w:t>__</w:t>
+      </w:r>
+      <w:r>
+        <w:rPr>
+          <w:b/>
+          <w:color w:val="000000"/>
+          <w:u w:val="single"/>
+        </w:rPr>
+        <w:t>redondance</w:t>
+      </w:r>
+      <w:r>
+        <w:rPr>
+          <w:b/>
+          <w:color w:val="000000"/>
+          <w:u w:val="single"/>
+        </w:rPr>
+        <w:t>__</w:t>
       </w:r>
       <w:r>
         <w:rPr>
@@ -4688,14 +4688,15 @@
         <w:rPr>
           <w:b/>
           <w:b/>
-          <w:color w:val="000000"/>
-        </w:rPr>
-      </w:pPr>
-      <w:r>
-        <w:rPr>
-          <w:b/>
-          <w:color w:val="000000"/>
-        </w:rPr>
+          <w:color w:val="808080"/>
+        </w:rPr>
+      </w:pPr>
+      <w:r>
+        <w:rPr>
+          <w:b/>
+          <w:color w:val="808080"/>
+        </w:rPr>
+        <w:t>|8:58| : Sa serais une table qui est formé souvent de 3 attributs ou plus et sont tous des clés.</w:t>
       </w:r>
     </w:p>
     <w:p>
@@ -4765,19 +4766,31 @@
     <w:p>
       <w:pPr>
         <w:pStyle w:val="Normal"/>
-        <w:rPr>
-          <w:b/>
-          <w:b/>
-          <w:color w:val="000000"/>
-        </w:rPr>
-      </w:pPr>
-      <w:r>
-        <w:rPr>
-          <w:b/>
-          <w:color w:val="000000"/>
-          <w:u w:val="single"/>
-        </w:rPr>
-        <w:t>__a__</w:t>
+        <w:rPr/>
+      </w:pPr>
+      <w:r>
+        <w:rPr>
+          <w:b/>
+          <w:color w:val="000000"/>
+          <w:u w:val="single"/>
+        </w:rPr>
+        <w:t>__</w:t>
+      </w:r>
+      <w:r>
+        <w:rPr>
+          <w:b/>
+          <w:color w:val="000000"/>
+          <w:u w:val="single"/>
+        </w:rPr>
+        <w:t>MVD</w:t>
+      </w:r>
+      <w:r>
+        <w:rPr>
+          <w:b/>
+          <w:color w:val="000000"/>
+          <w:u w:val="single"/>
+        </w:rPr>
+        <w:t>__</w:t>
       </w:r>
       <w:r>
         <w:rPr>
@@ -4825,11 +4838,7 @@
     <w:p>
       <w:pPr>
         <w:pStyle w:val="Normal"/>
-        <w:rPr>
-          <w:b/>
-          <w:b/>
-          <w:color w:val="000000"/>
-        </w:rPr>
+        <w:rPr/>
       </w:pPr>
       <w:r>
         <w:rPr>
@@ -4891,7 +4900,23 @@
           <w:color w:val="000000"/>
           <w:u w:val="single"/>
         </w:rPr>
-        <w:t>__a__</w:t>
+        <w:t>__</w:t>
+      </w:r>
+      <w:r>
+        <w:rPr>
+          <w:b/>
+          <w:color w:val="000000"/>
+          <w:u w:val="single"/>
+        </w:rPr>
+        <w:t>ensembles</w:t>
+      </w:r>
+      <w:r>
+        <w:rPr>
+          <w:b/>
+          <w:color w:val="000000"/>
+          <w:u w:val="single"/>
+        </w:rPr>
+        <w:t>__</w:t>
       </w:r>
       <w:r>
         <w:rPr>
@@ -4910,11 +4935,20 @@
     <w:p>
       <w:pPr>
         <w:pStyle w:val="Normal"/>
-        <w:rPr>
-          <w:b/>
-          <w:b/>
-          <w:color w:val="000000"/>
-        </w:rPr>
+        <w:rPr/>
+      </w:pPr>
+      <w:r>
+        <w:rPr>
+          <w:b/>
+          <w:color w:val="808080"/>
+        </w:rPr>
+        <w:t>|9:0| : J’ai une valeur A qui détermine plusieurs B et plusieurs C, mais B et C sont totalement indépendant, A détermine pas B et C en meme temps.</w:t>
+      </w:r>
+    </w:p>
+    <w:p>
+      <w:pPr>
+        <w:pStyle w:val="Normal"/>
+        <w:rPr/>
       </w:pPr>
       <w:r>
         <w:rPr>
@@ -4930,7 +4964,23 @@
           <w:color w:val="000000"/>
           <w:u w:val="single"/>
         </w:rPr>
-        <w:t>__a__</w:t>
+        <w:t>__</w:t>
+      </w:r>
+      <w:r>
+        <w:rPr>
+          <w:b/>
+          <w:color w:val="000000"/>
+          <w:u w:val="single"/>
+        </w:rPr>
+        <w:t>indépendantes</w:t>
+      </w:r>
+      <w:r>
+        <w:rPr>
+          <w:b/>
+          <w:color w:val="000000"/>
+          <w:u w:val="single"/>
+        </w:rPr>
+        <w:t>__</w:t>
       </w:r>
       <w:r>
         <w:rPr>
@@ -4975,11 +5025,7 @@
     <w:p>
       <w:pPr>
         <w:pStyle w:val="Normal"/>
-        <w:rPr>
-          <w:b/>
-          <w:b/>
-          <w:color w:val="000000"/>
-        </w:rPr>
+        <w:rPr/>
       </w:pPr>
       <w:r>
         <w:rPr>
@@ -4995,7 +5041,23 @@
           <w:color w:val="000000"/>
           <w:u w:val="single"/>
         </w:rPr>
-        <w:t>__a__</w:t>
+        <w:t>__-</w:t>
+      </w:r>
+      <w:r>
+        <w:rPr>
+          <w:b/>
+          <w:color w:val="000000"/>
+          <w:u w:val="single"/>
+        </w:rPr>
+        <w:t>»»</w:t>
+      </w:r>
+      <w:r>
+        <w:rPr>
+          <w:b/>
+          <w:color w:val="000000"/>
+          <w:u w:val="single"/>
+        </w:rPr>
+        <w:t>__</w:t>
       </w:r>
       <w:r>
         <w:rPr>
@@ -5014,11 +5076,7 @@
     <w:p>
       <w:pPr>
         <w:pStyle w:val="Normal"/>
-        <w:rPr>
-          <w:b/>
-          <w:b/>
-          <w:color w:val="000000"/>
-        </w:rPr>
+        <w:rPr/>
       </w:pPr>
       <w:r>
         <w:rPr>
@@ -5034,7 +5092,23 @@
           <w:color w:val="000000"/>
           <w:u w:val="single"/>
         </w:rPr>
-        <w:t>__a__</w:t>
+        <w:t>__-</w:t>
+      </w:r>
+      <w:r>
+        <w:rPr>
+          <w:b/>
+          <w:color w:val="000000"/>
+          <w:u w:val="single"/>
+        </w:rPr>
+        <w:t>»»</w:t>
+      </w:r>
+      <w:r>
+        <w:rPr>
+          <w:b/>
+          <w:color w:val="000000"/>
+          <w:u w:val="single"/>
+        </w:rPr>
+        <w:t>__</w:t>
       </w:r>
       <w:r>
         <w:rPr>
@@ -5048,6 +5122,19 @@
           <w:color w:val="000000"/>
         </w:rPr>
         <w:t>C</w:t>
+      </w:r>
+    </w:p>
+    <w:p>
+      <w:pPr>
+        <w:pStyle w:val="Normal"/>
+        <w:rPr/>
+      </w:pPr>
+      <w:r>
+        <w:rPr>
+          <w:b/>
+          <w:color w:val="808080"/>
+        </w:rPr>
+        <w:t>|9:1| : A donne plus de B et A donne plusieurs valeur de C.</w:t>
       </w:r>
     </w:p>
     <w:p>
@@ -5137,11 +5224,7 @@
     <w:p>
       <w:pPr>
         <w:pStyle w:val="Normal"/>
-        <w:rPr>
-          <w:b/>
-          <w:b/>
-          <w:color w:val="000000"/>
-        </w:rPr>
+        <w:rPr/>
       </w:pPr>
       <w:r>
         <w:rPr>
@@ -5157,7 +5240,23 @@
           <w:color w:val="000000"/>
           <w:u w:val="single"/>
         </w:rPr>
-        <w:t>__a__</w:t>
+        <w:t>__</w:t>
+      </w:r>
+      <w:r>
+        <w:rPr>
+          <w:b/>
+          <w:color w:val="000000"/>
+          <w:u w:val="single"/>
+        </w:rPr>
+        <w:t>triviale</w:t>
+      </w:r>
+      <w:r>
+        <w:rPr>
+          <w:b/>
+          <w:color w:val="000000"/>
+          <w:u w:val="single"/>
+        </w:rPr>
+        <w:t>__</w:t>
       </w:r>
       <w:r>
         <w:rPr>
@@ -5201,16 +5300,12 @@
           <w:ilvl w:val="0"/>
           <w:numId w:val="1"/>
         </w:numPr>
-        <w:rPr>
-          <w:b/>
-          <w:b/>
-          <w:color w:val="000000"/>
-        </w:rPr>
+        <w:rPr/>
       </w:pPr>
       <w:r>
         <w:rPr/>
         <w:drawing>
-          <wp:inline distT="0" distB="8255" distL="0" distR="0">
+          <wp:inline distT="0" distB="0" distL="0" distR="0">
             <wp:extent cx="695960" cy="125730"/>
             <wp:effectExtent l="0" t="0" r="0" b="0"/>
             <wp:docPr id="8" name="Image 28" descr=""/>
@@ -5250,6 +5345,63 @@
     </w:p>
     <w:p>
       <w:pPr>
+        <w:pStyle w:val="ListParagraph"/>
+        <w:numPr>
+          <w:ilvl w:val="0"/>
+          <w:numId w:val="0"/>
+        </w:numPr>
+        <w:ind w:left="2490" w:hanging="0"/>
+        <w:rPr/>
+      </w:pPr>
+      <w:r>
+        <w:rPr>
+          <w:b/>
+          <w:color w:val="000000"/>
+        </w:rPr>
+        <w:t>A union B,</w:t>
+      </w:r>
+    </w:p>
+    <w:p>
+      <w:pPr>
+        <w:pStyle w:val="ListParagraph"/>
+        <w:numPr>
+          <w:ilvl w:val="0"/>
+          <w:numId w:val="0"/>
+        </w:numPr>
+        <w:ind w:left="1770" w:hanging="0"/>
+        <w:rPr>
+          <w:b/>
+          <w:b/>
+        </w:rPr>
+      </w:pPr>
+      <w:r>
+        <w:rPr>
+          <w:color w:val="808080"/>
+        </w:rPr>
+      </w:r>
+    </w:p>
+    <w:p>
+      <w:pPr>
+        <w:pStyle w:val="ListParagraph"/>
+        <w:numPr>
+          <w:ilvl w:val="0"/>
+          <w:numId w:val="0"/>
+        </w:numPr>
+        <w:ind w:left="1770" w:hanging="0"/>
+        <w:rPr>
+          <w:color w:val="808080"/>
+        </w:rPr>
+      </w:pPr>
+      <w:r>
+        <w:rPr>
+          <w:b/>
+          <w:color w:val="808080"/>
+        </w:rPr>
+        <w:t>|9:2| : Si c’est triviale ce n’est pas un problème.</w:t>
+      </w:r>
+    </w:p>
+    <w:p>
+      <w:pPr>
         <w:pStyle w:val="Normal"/>
         <w:rPr>
           <w:b/>
@@ -5268,11 +5420,7 @@
       <w:pPr>
         <w:pStyle w:val="Normal"/>
         <w:ind w:left="708" w:hanging="0"/>
-        <w:rPr>
-          <w:b/>
-          <w:b/>
-          <w:color w:val="000000"/>
-        </w:rPr>
+        <w:rPr/>
       </w:pPr>
       <w:r>
         <w:rPr>
@@ -5287,7 +5435,23 @@
           <w:color w:val="000000"/>
           <w:u w:val="single"/>
         </w:rPr>
-        <w:t>__a__</w:t>
+        <w:t>__</w:t>
+      </w:r>
+      <w:r>
+        <w:rPr>
+          <w:b/>
+          <w:color w:val="000000"/>
+          <w:u w:val="single"/>
+        </w:rPr>
+        <w:t>non-triviale</w:t>
+      </w:r>
+      <w:r>
+        <w:rPr>
+          <w:b/>
+          <w:color w:val="000000"/>
+          <w:u w:val="single"/>
+        </w:rPr>
+        <w:t>__</w:t>
       </w:r>
       <w:r>
         <w:rPr>
@@ -5377,11 +5541,7 @@
     <w:p>
       <w:pPr>
         <w:pStyle w:val="Normal"/>
-        <w:rPr>
-          <w:b/>
-          <w:b/>
-          <w:color w:val="000000"/>
-        </w:rPr>
+        <w:rPr/>
       </w:pPr>
       <w:r>
         <w:rPr>
@@ -5398,7 +5558,15 @@
           <w:b/>
           <w:color w:val="000000"/>
         </w:rPr>
-        <w:t></w:t>
+        <w:t>-</w:t>
+      </w:r>
+      <w:r>
+        <w:rPr>
+          <w:rFonts w:eastAsia="Wingdings" w:cs="Wingdings" w:ascii="Wingdings" w:hAnsi="Wingdings"/>
+          <w:b/>
+          <w:color w:val="000000"/>
+        </w:rPr>
+        <w:t>»</w:t>
       </w:r>
       <w:r>
         <w:rPr>
@@ -5413,7 +5581,23 @@
           <w:color w:val="000000"/>
           <w:u w:val="single"/>
         </w:rPr>
-        <w:t>__a__</w:t>
+        <w:t>__</w:t>
+      </w:r>
+      <w:r>
+        <w:rPr>
+          <w:b/>
+          <w:color w:val="000000"/>
+          <w:u w:val="single"/>
+        </w:rPr>
+        <w:t>CK</w:t>
+      </w:r>
+      <w:r>
+        <w:rPr>
+          <w:b/>
+          <w:color w:val="000000"/>
+          <w:u w:val="single"/>
+        </w:rPr>
+        <w:t>__</w:t>
       </w:r>
       <w:r>
         <w:rPr>
@@ -5425,11 +5609,7 @@
     <w:p>
       <w:pPr>
         <w:pStyle w:val="Normal"/>
-        <w:rPr>
-          <w:b/>
-          <w:b/>
-          <w:color w:val="FF0000"/>
-        </w:rPr>
+        <w:rPr/>
       </w:pPr>
       <w:r>
         <w:rPr>
@@ -5445,6 +5625,19 @@
           <w:color w:val="FF0000"/>
         </w:rPr>
         <w:t>Ou que des MVD triviales.</w:t>
+      </w:r>
+    </w:p>
+    <w:p>
+      <w:pPr>
+        <w:pStyle w:val="Normal"/>
+        <w:rPr/>
+      </w:pPr>
+      <w:r>
+        <w:rPr>
+          <w:b/>
+          <w:color w:val="808080"/>
+        </w:rPr>
+        <w:t>|9:4| : On va essayer que davoir des MVD triviales.</w:t>
       </w:r>
     </w:p>
     <w:p>
@@ -5527,7 +5720,7 @@
       <w:r>
         <w:rPr/>
         <w:drawing>
-          <wp:inline distT="0" distB="635" distL="0" distR="0">
+          <wp:inline distT="0" distB="0" distL="0" distR="0">
             <wp:extent cx="3895090" cy="3676015"/>
             <wp:effectExtent l="0" t="0" r="0" b="0"/>
             <wp:docPr id="9" name="Image 29" descr=""/>
@@ -5699,8 +5892,15 @@
         <w:rPr>
           <w:b/>
           <w:color w:val="000000"/>
+          <w:highlight w:val="yellow"/>
         </w:rPr>
         <w:t>C : Si tous attributs dépendant d’une CK</w:t>
+      </w:r>
+      <w:r>
+        <w:rPr>
+          <w:b/>
+          <w:color w:val="000000"/>
+        </w:rPr>
         <w:tab/>
         <w:tab/>
         <w:t>D : Si tous les attributs sont PK</w:t>
@@ -5809,6 +6009,7 @@
         <w:rPr>
           <w:b/>
           <w:color w:val="000000"/>
+          <w:highlight w:val="yellow"/>
         </w:rPr>
         <w:t>E : Toutes ces réponses</w:t>
       </w:r>
@@ -6082,7 +6283,6 @@
     <w:rPrDefault>
       <w:rPr>
         <w:rFonts w:ascii="Calibri" w:hAnsi="Calibri" w:eastAsia="Calibri" w:cs="" w:asciiTheme="minorHAnsi" w:cstheme="minorBidi" w:eastAsiaTheme="minorHAnsi" w:hAnsiTheme="minorHAnsi"/>
-        <w:sz w:val="22"/>
         <w:szCs w:val="22"/>
         <w:lang w:val="fr-CA" w:eastAsia="en-US" w:bidi="ar-SA"/>
       </w:rPr>

</xml_diff>